<commit_message>
fixing theme and uploading resume
</commit_message>
<xml_diff>
--- a/CoreyAlbrightDevOpsFullStack.docx
+++ b/CoreyAlbrightDevOpsFullStack.docx
@@ -36,7 +36,7 @@
         <w:br/>
         <w:t xml:space="preserve"/>
         <w:br/>
-        <w:t xml:space="preserve">Fort Lauderdale, FL  32839</w:t>
+        <w:t xml:space="preserve">Fort Lauderdale, FL </w:t>
         <w:tab/>
         <w:t xml:space="preserve"/>
         <w:br/>
@@ -277,7 +277,7 @@
     </w:p>
     <w:p>
       <w:pPr>
-        <w:ind w:left="720" w:first-line="-720"/>
+        <w:ind w:left="720"/>
       </w:pPr>
       <w:r>
         <w:rPr>
@@ -296,7 +296,7 @@
     </w:p>
     <w:p>
       <w:pPr>
-        <w:ind w:left="720" w:first-line="-720"/>
+        <w:ind w:left="720"/>
       </w:pPr>
       <w:r>
         <w:rPr>
@@ -315,7 +315,7 @@
     </w:p>
     <w:p>
       <w:pPr>
-        <w:ind w:left="720" w:first-line="-720"/>
+        <w:ind w:left="720"/>
       </w:pPr>
       <w:r>
         <w:rPr>
@@ -351,7 +351,7 @@
     <w:p>
       <w:pPr>
         <w:jc w:val="both"/>
-        <w:ind w:left="720" w:first-line="-720"/>
+        <w:ind w:left="720"/>
       </w:pPr>
       <w:r>
         <w:rPr>
@@ -368,7 +368,7 @@
     </w:p>
     <w:p>
       <w:pPr>
-        <w:ind w:left="720" w:first-line="-720"/>
+        <w:ind w:left="720"/>
       </w:pPr>
       <w:r>
         <w:rPr>

</xml_diff>